<commit_message>
FPGA-Project description was improved.
</commit_message>
<xml_diff>
--- a/FPGA-Project/Candy-Crush.docx
+++ b/FPGA-Project/Candy-Crush.docx
@@ -4944,10 +4944,7 @@
         <w:fldChar w:fldCharType="begin"/>
       </w:r>
       <w:r>
-        <w:instrText xml:space="preserve"> HYPERLINK "https://en.wikipedia.org/wiki/F</w:instrText>
-      </w:r>
-      <w:r>
-        <w:instrText xml:space="preserve">ield-programmable_gate_array" </w:instrText>
+        <w:instrText xml:space="preserve"> HYPERLINK "https://en.wikipedia.org/wiki/Field-programmable_gate_array" </w:instrText>
       </w:r>
       <w:r>
         <w:fldChar w:fldCharType="separate"/>
@@ -5056,12 +5053,13 @@
     <w:p>
       <w:pPr>
         <w:bidi/>
-        <w:jc w:val="both"/>
+        <w:jc w:val="center"/>
         <w:rPr>
           <w:rtl/>
           <w:lang w:bidi="fa-IR"/>
         </w:rPr>
       </w:pPr>
+      <w:bookmarkStart w:id="0" w:name="_GoBack"/>
       <w:r>
         <w:rPr>
           <w:noProof/>
@@ -5069,7 +5067,7 @@
         <w:lastRenderedPageBreak/>
         <w:drawing>
           <wp:inline distT="0" distB="0" distL="0" distR="0">
-            <wp:extent cx="5943600" cy="4172525"/>
+            <wp:extent cx="5438775" cy="3818127"/>
             <wp:effectExtent l="0" t="0" r="0" b="0"/>
             <wp:docPr id="2" name="Picture 2" descr="http://www.esng.dibe.unige.it/deeds/LearningMaterials/LM/Tutorials/DE2/DE2_layout_1000m.JPG"/>
             <wp:cNvGraphicFramePr>
@@ -5100,7 +5098,7 @@
                   <pic:spPr bwMode="auto">
                     <a:xfrm>
                       <a:off x="0" y="0"/>
-                      <a:ext cx="5943600" cy="4172525"/>
+                      <a:ext cx="5445707" cy="3822994"/>
                     </a:xfrm>
                     <a:prstGeom prst="rect">
                       <a:avLst/>
@@ -5116,6 +5114,7 @@
           </wp:inline>
         </w:drawing>
       </w:r>
+      <w:bookmarkEnd w:id="0"/>
     </w:p>
     <w:p>
       <w:pPr>
@@ -5581,6 +5580,74 @@
         </w:rPr>
         <w:t xml:space="preserve"> مفید خواهد بود.</w:t>
       </w:r>
+      <w:r>
+        <w:rPr>
+          <w:rFonts w:hint="cs"/>
+          <w:rtl/>
+          <w:lang w:bidi="fa-IR"/>
+        </w:rPr>
+        <w:t xml:space="preserve"> ب</w:t>
+      </w:r>
+      <w:r>
+        <w:rPr>
+          <w:rFonts w:hint="cs"/>
+          <w:rtl/>
+          <w:lang w:bidi="fa-IR"/>
+        </w:rPr>
+        <w:t xml:space="preserve">رای سادگی کار شما در امر برنامه ریزی کردن برد از یک </w:t>
+      </w:r>
+      <w:r>
+        <w:rPr>
+          <w:lang w:bidi="fa-IR"/>
+        </w:rPr>
+        <w:t>VM</w:t>
+      </w:r>
+      <w:r>
+        <w:rPr>
+          <w:rFonts w:hint="cs"/>
+          <w:rtl/>
+          <w:lang w:bidi="fa-IR"/>
+        </w:rPr>
+        <w:t xml:space="preserve"> روی </w:t>
+      </w:r>
+      <w:proofErr w:type="spellStart"/>
+      <w:r>
+        <w:rPr>
+          <w:lang w:bidi="fa-IR"/>
+        </w:rPr>
+        <w:t>vmware</w:t>
+      </w:r>
+      <w:proofErr w:type="spellEnd"/>
+      <w:r>
+        <w:rPr>
+          <w:rFonts w:hint="cs"/>
+          <w:rtl/>
+          <w:lang w:bidi="fa-IR"/>
+        </w:rPr>
+        <w:t xml:space="preserve"> استفاده میکنیم که شما میتوانید آنرا </w:t>
+      </w:r>
+      <w:r>
+        <w:rPr>
+          <w:rFonts w:hint="cs"/>
+          <w:rtl/>
+          <w:lang w:bidi="fa-IR"/>
+        </w:rPr>
+        <w:t xml:space="preserve">از یکی از تدریسیاران خود بگیرید و یک فیلم آموزشی نیز برای کار با این </w:t>
+      </w:r>
+      <w:r>
+        <w:rPr>
+          <w:lang w:bidi="fa-IR"/>
+        </w:rPr>
+        <w:t>VM</w:t>
+      </w:r>
+      <w:r>
+        <w:rPr>
+          <w:rFonts w:hint="cs"/>
+          <w:rtl/>
+          <w:lang w:bidi="fa-IR"/>
+        </w:rPr>
+        <w:t xml:space="preserve"> در اختیار شما قرار می‌گیرد.</w:t>
+      </w:r>
     </w:p>
     <w:p>
       <w:pPr>
@@ -5592,7 +5659,6 @@
           <w:lang w:bidi="fa-IR"/>
         </w:rPr>
       </w:pPr>
-      <w:bookmarkStart w:id="0" w:name="_GoBack"/>
       <w:r>
         <w:rPr>
           <w:rFonts w:hint="cs"/>
@@ -5602,7 +5668,6 @@
         </w:rPr>
         <w:t>توضیحات بیشتری در جلسه تدریسیاری مورخ ۲۲/۹/۹۴ در رابطه با این پروژه داده خواهد شد.</w:t>
       </w:r>
-      <w:bookmarkEnd w:id="0"/>
     </w:p>
     <w:sectPr>
       <w:pgSz w:w="12240" w:h="15840"/>
@@ -6526,7 +6591,7 @@
 </file>
 
 <file path=customXml/itemProps1.xml><?xml version="1.0" encoding="utf-8"?>
-<ds:datastoreItem xmlns:ds="http://schemas.openxmlformats.org/officeDocument/2006/customXml" ds:itemID="{A2784DB4-436B-4643-82C5-C7D67E51F37D}">
+<ds:datastoreItem xmlns:ds="http://schemas.openxmlformats.org/officeDocument/2006/customXml" ds:itemID="{25C44964-C77E-40F0-BD0D-C104BE7623EE}">
   <ds:schemaRefs>
     <ds:schemaRef ds:uri="http://schemas.openxmlformats.org/officeDocument/2006/bibliography"/>
   </ds:schemaRefs>

</xml_diff>